<commit_message>
Simplify shared bike trajectories using the Douglas-Peuker algorithm
</commit_message>
<xml_diff>
--- a/word/初稿.docx
+++ b/word/初稿.docx
@@ -547,12 +547,30 @@
       </w:r>
       <w:r>
         <w:rPr>
+          <w:rFonts w:asciiTheme="minorEastAsia" w:eastAsiaTheme="minorEastAsia" w:hAnsiTheme="minorEastAsia"/>
+          <w:sz w:val="32"/>
+          <w:szCs w:val="32"/>
+          <w:u w:val="single"/>
+        </w:rPr>
+        <w:t>2024年5月</w:t>
+      </w:r>
+      <w:r>
+        <w:rPr>
           <w:rFonts w:asciiTheme="minorEastAsia" w:eastAsiaTheme="minorEastAsia" w:hAnsiTheme="minorEastAsia" w:hint="eastAsia"/>
           <w:sz w:val="32"/>
           <w:szCs w:val="32"/>
           <w:u w:val="single"/>
         </w:rPr>
-        <w:t>待定</w:t>
+        <w:t>14</w:t>
+      </w:r>
+      <w:r>
+        <w:rPr>
+          <w:rFonts w:asciiTheme="minorEastAsia" w:eastAsiaTheme="minorEastAsia" w:hAnsiTheme="minorEastAsia"/>
+          <w:sz w:val="32"/>
+          <w:szCs w:val="32"/>
+          <w:u w:val="single"/>
+        </w:rPr>
+        <w:t>日</w:t>
       </w:r>
       <w:r>
         <w:rPr>
@@ -3072,7 +3090,7 @@
         <w:spacing w:line="360" w:lineRule="auto"/>
         <w:jc w:val="left"/>
         <w:rPr>
-          <w:rFonts w:ascii="Times New Roman" w:hAnsi="Times New Roman" w:hint="eastAsia"/>
+          <w:rFonts w:ascii="Times New Roman" w:hAnsi="Times New Roman"/>
           <w:iCs/>
           <w:sz w:val="24"/>
           <w:szCs w:val="24"/>
@@ -3206,15 +3224,7 @@
                                 <w:sz w:val="18"/>
                                 <w:szCs w:val="18"/>
                               </w:rPr>
-                              <w:t>一级标题：中文黑体3</w:t>
-                            </w:r>
-                            <w:r>
-                              <w:rPr>
-                                <w:rFonts w:ascii="宋体" w:hAnsi="宋体" w:hint="eastAsia"/>
-                                <w:sz w:val="18"/>
-                                <w:szCs w:val="18"/>
-                              </w:rPr>
-                              <w:t>号加黑，英文</w:t>
+                              <w:t>一级标题：中文黑体3号加黑，英文</w:t>
                             </w:r>
                             <w:r>
                               <w:rPr>
@@ -3305,15 +3315,7 @@
                           <w:sz w:val="18"/>
                           <w:szCs w:val="18"/>
                         </w:rPr>
-                        <w:t>一级标题：中文黑体3</w:t>
-                      </w:r>
-                      <w:r>
-                        <w:rPr>
-                          <w:rFonts w:ascii="宋体" w:hAnsi="宋体" w:hint="eastAsia"/>
-                          <w:sz w:val="18"/>
-                          <w:szCs w:val="18"/>
-                        </w:rPr>
-                        <w:t>号加黑，英文</w:t>
+                        <w:t>一级标题：中文黑体3号加黑，英文</w:t>
                       </w:r>
                       <w:r>
                         <w:rPr>
@@ -3490,15 +3492,7 @@
                                 <w:sz w:val="18"/>
                                 <w:szCs w:val="18"/>
                               </w:rPr>
-                              <w:t>二级标题：黑体4</w:t>
-                            </w:r>
-                            <w:r>
-                              <w:rPr>
-                                <w:rFonts w:ascii="宋体" w:hAnsi="宋体" w:hint="eastAsia"/>
-                                <w:sz w:val="18"/>
-                                <w:szCs w:val="18"/>
-                              </w:rPr>
-                              <w:t>号加黑，行距固定值20磅，</w:t>
+                              <w:t>二级标题：黑体4号加黑，行距固定值20磅，</w:t>
                             </w:r>
                             <w:proofErr w:type="gramStart"/>
                             <w:r>
@@ -3540,15 +3534,7 @@
                           <w:sz w:val="18"/>
                           <w:szCs w:val="18"/>
                         </w:rPr>
-                        <w:t>二级标题：黑体4</w:t>
-                      </w:r>
-                      <w:r>
-                        <w:rPr>
-                          <w:rFonts w:ascii="宋体" w:hAnsi="宋体" w:hint="eastAsia"/>
-                          <w:sz w:val="18"/>
-                          <w:szCs w:val="18"/>
-                        </w:rPr>
-                        <w:t>号加黑，行距固定值20磅，</w:t>
+                        <w:t>二级标题：黑体4号加黑，行距固定值20磅，</w:t>
                       </w:r>
                       <w:proofErr w:type="gramStart"/>
                       <w:r>
@@ -3655,15 +3641,7 @@
                                 <w:sz w:val="18"/>
                                 <w:szCs w:val="18"/>
                               </w:rPr>
-                              <w:t>三级标题：黑体小4</w:t>
-                            </w:r>
-                            <w:r>
-                              <w:rPr>
-                                <w:rFonts w:ascii="宋体" w:hAnsi="宋体" w:hint="eastAsia"/>
-                                <w:sz w:val="18"/>
-                                <w:szCs w:val="18"/>
-                              </w:rPr>
-                              <w:t>号加黑，行距固定值20磅，</w:t>
+                              <w:t>三级标题：黑体小4号加黑，行距固定值20磅，</w:t>
                             </w:r>
                             <w:proofErr w:type="gramStart"/>
                             <w:r>
@@ -3705,15 +3683,7 @@
                           <w:sz w:val="18"/>
                           <w:szCs w:val="18"/>
                         </w:rPr>
-                        <w:t>三级标题：黑体小4</w:t>
-                      </w:r>
-                      <w:r>
-                        <w:rPr>
-                          <w:rFonts w:ascii="宋体" w:hAnsi="宋体" w:hint="eastAsia"/>
-                          <w:sz w:val="18"/>
-                          <w:szCs w:val="18"/>
-                        </w:rPr>
-                        <w:t>号加黑，行距固定值20磅，</w:t>
+                        <w:t>三级标题：黑体小4号加黑，行距固定值20磅，</w:t>
                       </w:r>
                       <w:proofErr w:type="gramStart"/>
                       <w:r>
@@ -4274,11 +4244,35 @@
       </w:r>
       <w:r>
         <w:rPr>
+          <w:rFonts w:ascii="Times New Roman" w:hAnsi="Times New Roman" w:hint="eastAsia"/>
+          <w:sz w:val="24"/>
+          <w:szCs w:val="24"/>
+        </w:rPr>
+        <w:t>E</w:t>
+      </w:r>
+      <w:r>
+        <w:rPr>
           <w:rFonts w:ascii="Times New Roman" w:hAnsi="Times New Roman"/>
           <w:sz w:val="24"/>
           <w:szCs w:val="24"/>
         </w:rPr>
-        <w:t>excess commuting</w:t>
+        <w:t xml:space="preserve">xcess </w:t>
+      </w:r>
+      <w:r>
+        <w:rPr>
+          <w:rFonts w:ascii="Times New Roman" w:hAnsi="Times New Roman" w:hint="eastAsia"/>
+          <w:sz w:val="24"/>
+          <w:szCs w:val="24"/>
+        </w:rPr>
+        <w:t>C</w:t>
+      </w:r>
+      <w:r>
+        <w:rPr>
+          <w:rFonts w:ascii="Times New Roman" w:hAnsi="Times New Roman"/>
+          <w:sz w:val="24"/>
+          <w:szCs w:val="24"/>
+        </w:rPr>
+        <w:t>ommuting</w:t>
       </w:r>
       <w:r>
         <w:rPr>
@@ -5119,7 +5113,7 @@
                   <w:sz w:val="24"/>
                   <w:szCs w:val="24"/>
                 </w:rPr>
-                <m:t> </m:t>
+                <m:t xml:space="preserve">  </m:t>
               </m:r>
               <m:r>
                 <w:rPr>
@@ -5372,7 +5366,7 @@
                   <w:sz w:val="24"/>
                   <w:szCs w:val="24"/>
                 </w:rPr>
-                <m:t> </m:t>
+                <m:t xml:space="preserve">  </m:t>
               </m:r>
               <m:r>
                 <w:rPr>
@@ -6425,7 +6419,7 @@
           <w:sz w:val="24"/>
           <w:szCs w:val="24"/>
         </w:rPr>
-        <w:t>时空轨迹聚类分析</w:t>
+        <w:t>密度分析</w:t>
       </w:r>
     </w:p>
     <w:p>
@@ -6433,36 +6427,18 @@
         <w:spacing w:beforeLines="50" w:before="156" w:line="400" w:lineRule="exact"/>
         <w:ind w:firstLineChars="200" w:firstLine="480"/>
         <w:rPr>
-          <w:rFonts w:ascii="宋体" w:hAnsi="宋体" w:cs="宋体"/>
-          <w:sz w:val="24"/>
-          <w:szCs w:val="24"/>
-        </w:rPr>
-      </w:pPr>
-      <w:r>
-        <w:rPr>
           <w:rFonts w:ascii="宋体" w:hAnsi="宋体" w:cs="宋体" w:hint="eastAsia"/>
           <w:sz w:val="24"/>
           <w:szCs w:val="24"/>
         </w:rPr>
-        <w:t>时空轨迹建模为某一对象按时间顺序记录的空间位置序列，对其的聚类分析就是根据轨迹间的时空相似性度量划分为</w:t>
-      </w:r>
-      <w:proofErr w:type="gramStart"/>
+      </w:pPr>
       <w:r>
         <w:rPr>
           <w:rFonts w:ascii="宋体" w:hAnsi="宋体" w:cs="宋体" w:hint="eastAsia"/>
           <w:sz w:val="24"/>
           <w:szCs w:val="24"/>
         </w:rPr>
-        <w:t>不</w:t>
-      </w:r>
-      <w:proofErr w:type="gramEnd"/>
-      <w:r>
-        <w:rPr>
-          <w:rFonts w:ascii="宋体" w:hAnsi="宋体" w:cs="宋体" w:hint="eastAsia"/>
-          <w:sz w:val="24"/>
-          <w:szCs w:val="24"/>
-        </w:rPr>
-        <w:t>同类簇的过程。时空轨迹数据具有一定的特殊性，首先，它是以时间顺序记录的移动对象位置序列，内含时间因素代表其具有动态性，同一个对象在不同时刻具有不同位置属性，这与一般聚类分析的静态数据（如带有诸多静态属性数据的人或物）具有较大差别。其次，它有明确的线状空间结构，相较于一般的（多维空间中）点状数据模型，轨迹数据本质上为连续的同质顺序点列，轨迹间的相似性度量无法直接套用一般聚类的概念为团块的聚类模型已有的度量方法，而是需设计与之适应的特殊算法。</w:t>
+        <w:t>密度分析是一种空间分析方法，用于计算和可视化点要素或线要素的集中程度以及分布模式，其中，密度是指单位面积或单位长度上的要素数量。密度分析的本质是将离散的点要素或线要素数据转换为连续的密度表面。密度表面可以直观地反映出要素的分布模式，并为进一步的空间分析提供基础。根据计算方法的不同，密度分析可大致分为以下几类：1）简单点密度分析: 该方法将每个点的测量值除以其邻域的面积来计算密度。邻域可以是固定大小的圆形或方形区域，也可以是某种自定义形状。2）距离加权密度分析：在计算密度时，考虑要素到参考点的距离，根据距离赋予权值。3）核密度分析: 该方法使用核函数来计算输出栅格像元周围的点要素的密度。</w:t>
       </w:r>
     </w:p>
     <w:p>
@@ -6470,18 +6446,18 @@
         <w:spacing w:beforeLines="50" w:before="156" w:line="400" w:lineRule="exact"/>
         <w:ind w:firstLineChars="200" w:firstLine="480"/>
         <w:rPr>
-          <w:rFonts w:ascii="宋体" w:hAnsi="宋体" w:cs="宋体"/>
-          <w:sz w:val="24"/>
-          <w:szCs w:val="24"/>
-        </w:rPr>
-      </w:pPr>
-      <w:r>
-        <w:rPr>
           <w:rFonts w:ascii="宋体" w:hAnsi="宋体" w:cs="宋体" w:hint="eastAsia"/>
           <w:sz w:val="24"/>
           <w:szCs w:val="24"/>
         </w:rPr>
-        <w:t>考虑到时空轨迹的特殊性，无法直接套用一般的聚类方法，而是需要根据轨迹的时空间结构设计特定的相似性度量算法，部分典型的时空轨迹相似性度量算法：1）轨迹间欧氏距离：将待分类轨迹视作随时间变动的点集，在每一个时间断面计算轨迹点间的欧氏距离并在全局时间轴方向上累积。对噪声敏感，需要采样频率</w:t>
+      </w:pPr>
+      <w:r>
+        <w:rPr>
+          <w:rFonts w:ascii="宋体" w:hAnsi="宋体" w:cs="宋体" w:hint="eastAsia"/>
+          <w:sz w:val="24"/>
+          <w:szCs w:val="24"/>
+        </w:rPr>
+        <w:t>线密度分析与点密度分析具有类似的思想，即统计一定邻域内要素分布情况。线密度一般定义为单位面积内</w:t>
       </w:r>
       <w:proofErr w:type="gramStart"/>
       <w:r>
@@ -6490,7 +6466,7 @@
           <w:sz w:val="24"/>
           <w:szCs w:val="24"/>
         </w:rPr>
-        <w:t>一</w:t>
+        <w:t>累计线</w:t>
       </w:r>
       <w:proofErr w:type="gramEnd"/>
       <w:r>
@@ -6499,7 +6475,7 @@
           <w:sz w:val="24"/>
           <w:szCs w:val="24"/>
         </w:rPr>
-        <w:t>至，否则会有较大误差。2）最小外包络距离：首先使用轨迹特征点（方向快速变化的点）切分轨迹，然后提取这些子段的外包络矩形并组成顺序序列作为轨迹</w:t>
+        <w:t>要素的长度，使用圆形作为邻域来</w:t>
       </w:r>
       <w:proofErr w:type="gramStart"/>
       <w:r>
@@ -6508,7 +6484,7 @@
           <w:sz w:val="24"/>
           <w:szCs w:val="24"/>
         </w:rPr>
-        <w:t>的概化表征</w:t>
+        <w:t>统计线</w:t>
       </w:r>
       <w:proofErr w:type="gramEnd"/>
       <w:r>
@@ -6517,7 +6493,7 @@
           <w:sz w:val="24"/>
           <w:szCs w:val="24"/>
         </w:rPr>
-        <w:t>，最后累计矩形间的距离以度量轨迹间的相似性。该方法对原始轨迹</w:t>
+        <w:t>要素密度。线密度计算有时需要考虑权重，即不同线要素对密度的贡献不同。线密度可用于野生动物迁徙路径、城市管网、城市道路等领域的分析，基于其生成的密度栅格还可进行相似性分析、路网提取等进一步分析。假设有两类线要素，分别用 $L1$ 和 $L2$ 表示，其权重分别为 $V1$ 和 $V2$，搜索半径为 $R$，</w:t>
       </w:r>
       <w:proofErr w:type="gramStart"/>
       <w:r>
@@ -6526,7 +6502,7 @@
           <w:sz w:val="24"/>
           <w:szCs w:val="24"/>
         </w:rPr>
-        <w:t>平滑去噪</w:t>
+        <w:t>则线密度</w:t>
       </w:r>
       <w:proofErr w:type="gramEnd"/>
       <w:r>
@@ -6535,41 +6511,216 @@
           <w:sz w:val="24"/>
           <w:szCs w:val="24"/>
         </w:rPr>
-        <w:t>，但也会丢失一部分信息。3）子轨迹相似性度量</w:t>
-      </w:r>
-      <w:r>
-        <w:rPr>
-          <w:rFonts w:ascii="Times New Roman" w:hAnsi="Times New Roman" w:hint="eastAsia"/>
-          <w:sz w:val="24"/>
-          <w:szCs w:val="20"/>
-          <w:vertAlign w:val="superscript"/>
-        </w:rPr>
-        <w:t>[11]</w:t>
-      </w:r>
-      <w:r>
+        <w:t xml:space="preserve"> $D$ 可以表示为：</w:t>
+      </w:r>
+    </w:p>
+    <w:p>
+      <w:pPr>
+        <w:spacing w:beforeLines="50" w:before="156" w:line="240" w:lineRule="atLeast"/>
+        <w:ind w:firstLineChars="200" w:firstLine="480"/>
         <w:rPr>
           <w:rFonts w:ascii="宋体" w:hAnsi="宋体" w:cs="宋体" w:hint="eastAsia"/>
           <w:sz w:val="24"/>
           <w:szCs w:val="24"/>
         </w:rPr>
-        <w:t>（</w:t>
-      </w:r>
-      <w:r>
-        <w:rPr>
-          <w:rFonts w:ascii="Times New Roman" w:hAnsi="Times New Roman" w:hint="eastAsia"/>
-          <w:sz w:val="24"/>
-          <w:szCs w:val="24"/>
-        </w:rPr>
-        <w:t>TRACLUS</w:t>
-      </w:r>
-      <w:r>
-        <w:rPr>
-          <w:rFonts w:ascii="宋体" w:hAnsi="宋体" w:cs="宋体" w:hint="eastAsia"/>
-          <w:sz w:val="24"/>
-          <w:szCs w:val="24"/>
-        </w:rPr>
-        <w:t>）：该算法首先根据最小描述长度原则将轨迹划分为多个子轨迹，然后计算子轨迹间的三种距离（垂直距离、平行距离、角度距离）并加权计算的综合相似性量值。4）历史最近距离：在一段给定的时间范围内，检查各个时刻两个轨迹之间的距离（欧氏距离或其他），选取最小距离作为历史最近距离。</w:t>
-      </w:r>
+      </w:pPr>
+      <m:oMathPara>
+        <m:oMath>
+          <m:eqArr>
+            <m:eqArrPr>
+              <m:maxDist m:val="1"/>
+              <m:ctrlPr>
+                <w:rPr>
+                  <w:rFonts w:ascii="Cambria Math" w:hAnsi="Cambria Math" w:cs="宋体"/>
+                  <w:i/>
+                  <w:sz w:val="24"/>
+                  <w:szCs w:val="24"/>
+                </w:rPr>
+              </m:ctrlPr>
+            </m:eqArrPr>
+            <m:e>
+              <m:r>
+                <w:rPr>
+                  <w:rFonts w:ascii="Cambria Math" w:hAnsi="Cambria Math" w:cs="宋体"/>
+                  <w:sz w:val="24"/>
+                  <w:szCs w:val="24"/>
+                </w:rPr>
+                <m:t>D=</m:t>
+              </m:r>
+              <m:f>
+                <m:fPr>
+                  <m:ctrlPr>
+                    <w:rPr>
+                      <w:rFonts w:ascii="Cambria Math" w:hAnsi="Cambria Math" w:cs="宋体"/>
+                      <w:sz w:val="24"/>
+                      <w:szCs w:val="24"/>
+                    </w:rPr>
+                  </m:ctrlPr>
+                </m:fPr>
+                <m:num>
+                  <m:r>
+                    <w:rPr>
+                      <w:rFonts w:ascii="Cambria Math" w:hAnsi="Cambria Math" w:cs="宋体"/>
+                      <w:sz w:val="24"/>
+                      <w:szCs w:val="24"/>
+                    </w:rPr>
+                    <m:t>L1</m:t>
+                  </m:r>
+                  <m:r>
+                    <m:rPr>
+                      <m:sty m:val="p"/>
+                    </m:rPr>
+                    <w:rPr>
+                      <w:rFonts w:ascii="Cambria Math" w:hAnsi="Cambria Math" w:cs="宋体" w:hint="eastAsia"/>
+                      <w:sz w:val="24"/>
+                      <w:szCs w:val="24"/>
+                    </w:rPr>
+                    <m:t>×</m:t>
+                  </m:r>
+                  <m:r>
+                    <w:rPr>
+                      <w:rFonts w:ascii="Cambria Math" w:hAnsi="Cambria Math" w:cs="宋体"/>
+                      <w:sz w:val="24"/>
+                      <w:szCs w:val="24"/>
+                    </w:rPr>
+                    <m:t>V1+L2</m:t>
+                  </m:r>
+                  <m:r>
+                    <m:rPr>
+                      <m:sty m:val="p"/>
+                    </m:rPr>
+                    <w:rPr>
+                      <w:rFonts w:ascii="Cambria Math" w:hAnsi="Cambria Math" w:cs="宋体" w:hint="eastAsia"/>
+                      <w:sz w:val="24"/>
+                      <w:szCs w:val="24"/>
+                    </w:rPr>
+                    <m:t>×</m:t>
+                  </m:r>
+                  <m:r>
+                    <w:rPr>
+                      <w:rFonts w:ascii="Cambria Math" w:hAnsi="Cambria Math" w:cs="宋体"/>
+                      <w:sz w:val="24"/>
+                      <w:szCs w:val="24"/>
+                    </w:rPr>
+                    <m:t>V2</m:t>
+                  </m:r>
+                  <m:ctrlPr>
+                    <w:rPr>
+                      <w:rFonts w:ascii="Cambria Math" w:hAnsi="Cambria Math" w:cs="宋体"/>
+                      <w:i/>
+                      <w:sz w:val="24"/>
+                      <w:szCs w:val="24"/>
+                    </w:rPr>
+                  </m:ctrlPr>
+                </m:num>
+                <m:den>
+                  <m:r>
+                    <m:rPr>
+                      <m:sty m:val="p"/>
+                    </m:rPr>
+                    <w:rPr>
+                      <w:rFonts w:ascii="Cambria Math" w:hAnsi="Cambria Math" w:cs="宋体"/>
+                      <w:sz w:val="24"/>
+                      <w:szCs w:val="24"/>
+                    </w:rPr>
+                    <m:t>π</m:t>
+                  </m:r>
+                  <m:r>
+                    <m:rPr>
+                      <m:sty m:val="p"/>
+                    </m:rPr>
+                    <w:rPr>
+                      <w:rFonts w:ascii="Cambria Math" w:hAnsi="Cambria Math" w:cs="宋体" w:hint="eastAsia"/>
+                      <w:sz w:val="24"/>
+                      <w:szCs w:val="24"/>
+                    </w:rPr>
+                    <m:t>×</m:t>
+                  </m:r>
+                  <m:sSup>
+                    <m:sSupPr>
+                      <m:ctrlPr>
+                        <w:rPr>
+                          <w:rFonts w:ascii="Cambria Math" w:hAnsi="Cambria Math" w:cs="宋体"/>
+                          <w:i/>
+                          <w:sz w:val="24"/>
+                          <w:szCs w:val="24"/>
+                        </w:rPr>
+                      </m:ctrlPr>
+                    </m:sSupPr>
+                    <m:e>
+                      <m:r>
+                        <w:rPr>
+                          <w:rFonts w:ascii="Cambria Math" w:hAnsi="Cambria Math" w:cs="宋体"/>
+                          <w:sz w:val="24"/>
+                          <w:szCs w:val="24"/>
+                        </w:rPr>
+                        <m:t>R</m:t>
+                      </m:r>
+                      <m:ctrlPr>
+                        <w:rPr>
+                          <w:rFonts w:ascii="Cambria Math" w:hAnsi="Cambria Math" w:cs="宋体"/>
+                          <w:sz w:val="24"/>
+                          <w:szCs w:val="24"/>
+                        </w:rPr>
+                      </m:ctrlPr>
+                    </m:e>
+                    <m:sup>
+                      <m:r>
+                        <w:rPr>
+                          <w:rFonts w:ascii="Cambria Math" w:hAnsi="Cambria Math" w:cs="宋体"/>
+                          <w:sz w:val="24"/>
+                          <w:szCs w:val="24"/>
+                        </w:rPr>
+                        <m:t>2</m:t>
+                      </m:r>
+                    </m:sup>
+                  </m:sSup>
+                  <m:ctrlPr>
+                    <w:rPr>
+                      <w:rFonts w:ascii="Cambria Math" w:hAnsi="Cambria Math" w:cs="宋体"/>
+                      <w:i/>
+                      <w:sz w:val="24"/>
+                      <w:szCs w:val="24"/>
+                    </w:rPr>
+                  </m:ctrlPr>
+                </m:den>
+              </m:f>
+              <m:r>
+                <w:rPr>
+                  <w:rFonts w:ascii="Cambria Math" w:hAnsi="Cambria Math" w:cs="宋体"/>
+                  <w:sz w:val="24"/>
+                  <w:szCs w:val="24"/>
+                </w:rPr>
+                <m:t>#</m:t>
+              </m:r>
+              <m:d>
+                <m:dPr>
+                  <m:begChr m:val="（"/>
+                  <m:endChr m:val="）"/>
+                  <m:ctrlPr>
+                    <w:rPr>
+                      <w:rFonts w:ascii="Cambria Math" w:hAnsi="Cambria Math" w:cs="宋体"/>
+                      <w:i/>
+                      <w:sz w:val="24"/>
+                      <w:szCs w:val="24"/>
+                    </w:rPr>
+                  </m:ctrlPr>
+                </m:dPr>
+                <m:e>
+                  <m:r>
+                    <w:rPr>
+                      <w:rFonts w:ascii="Cambria Math" w:hAnsi="Cambria Math" w:cs="宋体"/>
+                      <w:sz w:val="24"/>
+                      <w:szCs w:val="24"/>
+                    </w:rPr>
+                    <m:t>2.5</m:t>
+                  </m:r>
+                </m:e>
+              </m:d>
+            </m:e>
+          </m:eqArr>
+        </m:oMath>
+      </m:oMathPara>
     </w:p>
     <w:p>
       <w:pPr>
@@ -6980,7 +7131,7 @@
           <w:sz w:val="24"/>
           <w:szCs w:val="24"/>
         </w:rPr>
-        <w:t>本章以行为地理学、城市职住平衡理论和过剩通勤理论为理论基础，并探讨聚类分析、用户行为分析和时空轨迹聚类分析等相关研究技术。行为地理学强调以人为本，探讨人与地理环境的互动关系，并在可持续发展和社会公平等领域发挥重要作用。城市职住平衡理论指出有效缓解城市交通拥堵的关键是合理规划就业与住房地点，而过剩通勤理论提供了衡量城市通勤状况的量化指标。在相关研究技术方面，聚类分析和用户行为分析为数据挖掘和模式分析提供了重要手段，特别是时空轨迹聚类分析针对轨迹数据的特殊性提出了一系列相似性度量算法。这些理论和技术的研究与应用有助于更好地理解和解决城市发展中的诸多问题，促进城市可持续发展和社会治理的进步。</w:t>
+        <w:t>本章主要内容为相关理论概念及研究技术。相关理论部分首先介绍行为地理学，探讨人与地理环境灵活多变的互动关系，指出“以人为本”的思想观念越来越受到社会各界重视，而后，该部分开始探讨职住平衡理论，该理论认为职住空间应当尽可能均匀地分布于城市，然而绝大多数城市的实际情况却是“职住分离”与“产业聚集”，为了客观地考察城市职住动态分布情况，人们从城市通勤入手提出了过剩通勤系列指标。相关研究技术部分主要从空间分析及行为分析两个方向入手，空间分析方向主要介绍了常见的聚类分析及密度分析方法，行为分析方向主要介绍了用户粘性分析等几种常见的用户数据挖掘方法。</w:t>
       </w:r>
     </w:p>
     <w:p>
@@ -7070,25 +7221,23 @@
           <w:sz w:val="24"/>
           <w:szCs w:val="24"/>
         </w:rPr>
-        <w:t>本文选取上海市作为研究区域。上海市北界长江，南枕杭州湾，西接江浙两省，东临东海，全市面积 6340.5 平方公里，现辖16个市辖区：黄浦区、徐汇区、长宁区、静安区、普陀区、虹口区、杨浦区、闵行区、宝山区、嘉定区、浦东新、金山区、松江区、青浦区、奉贤区、崇明区。参考第七次全国人口普查主要数据，上海市常住人口为 24870895 人。近几十年来经济飞速发展的同时，上海市逐步形成了多中心、高人口密度及高混杂度的城市格局，这也进一步引起人口拥挤、交通拥堵和环境污染等大城市病。这些城市特征也同时存在于中国大多数大型、超大型城市中，选取作为中国经济中心的上海为研究区域具有一定的</w:t>
-      </w:r>
-      <w:proofErr w:type="gramStart"/>
+        <w:t>本文选取上海市作为研究区域。上海市北界长江，南枕杭州湾，西接江浙两省，东临东海，全市面积 6340.5 平方公里，现辖16个市辖区：黄浦区、徐汇区、长宁区、静安区、普陀区、虹口区、杨浦区、闵行区、宝山区、嘉定区、浦东新、金山区、松江区、青浦区、奉贤区、崇明区。参考第七次全国人口普查主要数据，上海市常住人口为 24870895 人。近几十年来经济飞速发展的同时，上海市逐步形成了多中心、高人口密度及高混杂度的城市格局，这也进一步引起人口拥挤、交通拥堵和环境污染等大城市病。这些城市特征也同时存在于中国大多数大型、超大型城市中，选取作为中国经济中心的上海为研究区域具有一定的典型意</w:t>
+      </w:r>
       <w:r>
         <w:rPr>
           <w:rFonts w:ascii="宋体" w:hAnsi="宋体" w:cs="宋体" w:hint="eastAsia"/>
           <w:sz w:val="24"/>
           <w:szCs w:val="24"/>
         </w:rPr>
-        <w:t>典型意及</w:t>
-      </w:r>
-      <w:proofErr w:type="gramEnd"/>
+        <w:t>义</w:t>
+      </w:r>
       <w:r>
         <w:rPr>
           <w:rFonts w:ascii="宋体" w:hAnsi="宋体" w:cs="宋体" w:hint="eastAsia"/>
           <w:sz w:val="24"/>
           <w:szCs w:val="24"/>
         </w:rPr>
-        <w:t>泛化意义。</w:t>
+        <w:t>及泛化意义。</w:t>
       </w:r>
     </w:p>
     <w:p>
@@ -7330,25 +7479,7 @@
           <w:sz w:val="24"/>
           <w:szCs w:val="24"/>
         </w:rPr>
-        <w:t>”分隔的骑行</w:t>
-      </w:r>
-      <w:proofErr w:type="gramStart"/>
-      <w:r>
-        <w:rPr>
-          <w:rFonts w:ascii="Times New Roman" w:hAnsi="Times New Roman" w:cs="宋体" w:hint="eastAsia"/>
-          <w:sz w:val="24"/>
-          <w:szCs w:val="24"/>
-        </w:rPr>
-        <w:t>轨迹点集字段</w:t>
-      </w:r>
-      <w:proofErr w:type="gramEnd"/>
-      <w:r>
-        <w:rPr>
-          <w:rFonts w:ascii="Times New Roman" w:hAnsi="Times New Roman" w:cs="宋体" w:hint="eastAsia"/>
-          <w:sz w:val="24"/>
-          <w:szCs w:val="24"/>
-        </w:rPr>
-        <w:t>，但是由于网络延迟、设备故障等原因该字段内的轨迹点</w:t>
+        <w:t>”分隔的骑行轨迹点字段，但是由于网络延迟、设备故障等原因该字段内的轨迹点</w:t>
       </w:r>
       <w:proofErr w:type="gramStart"/>
       <w:r>
@@ -7602,6 +7733,13 @@
           <w:sz w:val="21"/>
         </w:rPr>
         <w:t xml:space="preserve">表3.1  </w:t>
+      </w:r>
+      <w:r>
+        <w:rPr>
+          <w:rFonts w:hint="eastAsia"/>
+          <w:sz w:val="21"/>
+        </w:rPr>
+        <w:t>轨迹</w:t>
       </w:r>
       <w:r>
         <w:rPr>
@@ -10626,7 +10764,7 @@
       <w:pPr>
         <w:spacing w:beforeLines="50" w:before="156" w:line="400" w:lineRule="exact"/>
         <w:rPr>
-          <w:rFonts w:ascii="宋体" w:hAnsi="宋体" w:cs="宋体" w:hint="eastAsia"/>
+          <w:rFonts w:ascii="宋体" w:hAnsi="宋体" w:cs="宋体"/>
           <w:sz w:val="24"/>
           <w:szCs w:val="24"/>
         </w:rPr>
@@ -15470,7 +15608,7 @@
           <w:szCs w:val="20"/>
         </w:rPr>
         <w:drawing>
-          <wp:inline distT="0" distB="0" distL="0" distR="0" wp14:anchorId="17E4E5C2" wp14:editId="70405924">
+          <wp:inline distT="0" distB="0" distL="0" distR="0" wp14:anchorId="17E4E5C2" wp14:editId="051B0FFB">
             <wp:extent cx="5274310" cy="2774950"/>
             <wp:effectExtent l="0" t="0" r="2540" b="6350"/>
             <wp:docPr id="2083237719" name="图片 1"/>
@@ -15524,65 +15662,20 @@
         <w:spacing w:line="360" w:lineRule="auto"/>
         <w:jc w:val="center"/>
         <w:rPr>
+          <w:rFonts w:ascii="宋体" w:hAnsi="宋体" w:cs="宋体"/>
+          <w:b/>
+          <w:bCs/>
+          <w:szCs w:val="21"/>
+        </w:rPr>
+      </w:pPr>
+      <w:r>
+        <w:rPr>
           <w:rFonts w:ascii="宋体" w:hAnsi="宋体" w:cs="宋体" w:hint="eastAsia"/>
           <w:b/>
           <w:bCs/>
           <w:szCs w:val="21"/>
         </w:rPr>
-      </w:pPr>
-      <w:r>
-        <w:rPr>
-          <w:rFonts w:ascii="宋体" w:hAnsi="宋体" w:cs="宋体" w:hint="eastAsia"/>
-          <w:b/>
-          <w:bCs/>
-          <w:szCs w:val="21"/>
-        </w:rPr>
-        <w:t>图</w:t>
-      </w:r>
-      <w:r>
-        <w:rPr>
-          <w:rFonts w:ascii="宋体" w:hAnsi="宋体" w:cs="宋体" w:hint="eastAsia"/>
-          <w:b/>
-          <w:bCs/>
-          <w:szCs w:val="21"/>
-        </w:rPr>
-        <w:t>4</w:t>
-      </w:r>
-      <w:r>
-        <w:rPr>
-          <w:rFonts w:ascii="宋体" w:hAnsi="宋体" w:cs="宋体" w:hint="eastAsia"/>
-          <w:b/>
-          <w:bCs/>
-          <w:szCs w:val="21"/>
-        </w:rPr>
-        <w:t>.</w:t>
-      </w:r>
-      <w:r>
-        <w:rPr>
-          <w:rFonts w:ascii="宋体" w:hAnsi="宋体" w:cs="宋体" w:hint="eastAsia"/>
-          <w:b/>
-          <w:bCs/>
-          <w:szCs w:val="21"/>
-        </w:rPr>
-        <w:t>1</w:t>
-      </w:r>
-      <w:r>
-        <w:rPr>
-          <w:rFonts w:ascii="宋体" w:hAnsi="宋体" w:cs="宋体" w:hint="eastAsia"/>
-          <w:b/>
-          <w:bCs/>
-          <w:szCs w:val="21"/>
-        </w:rPr>
-        <w:t xml:space="preserve"> </w:t>
-      </w:r>
-      <w:r>
-        <w:rPr>
-          <w:rFonts w:ascii="宋体" w:hAnsi="宋体" w:cs="宋体" w:hint="eastAsia"/>
-          <w:b/>
-          <w:bCs/>
-          <w:szCs w:val="21"/>
-        </w:rPr>
-        <w:t>骑行时长分布</w:t>
+        <w:t>图4.1 骑行时长分布</w:t>
       </w:r>
     </w:p>
     <w:p>
@@ -15622,7 +15715,7 @@
         </w:rPr>
         <w:lastRenderedPageBreak/>
         <w:drawing>
-          <wp:inline distT="0" distB="0" distL="0" distR="0" wp14:anchorId="6CABD9BC" wp14:editId="0B344B7B">
+          <wp:inline distT="0" distB="0" distL="0" distR="0" wp14:anchorId="6CABD9BC" wp14:editId="759F8E17">
             <wp:extent cx="5274310" cy="2802255"/>
             <wp:effectExtent l="0" t="0" r="2540" b="0"/>
             <wp:docPr id="702313796" name="图片 2"/>
@@ -15676,65 +15769,20 @@
         <w:spacing w:line="360" w:lineRule="auto"/>
         <w:jc w:val="center"/>
         <w:rPr>
+          <w:rFonts w:ascii="宋体" w:hAnsi="宋体" w:cs="宋体"/>
+          <w:b/>
+          <w:bCs/>
+          <w:szCs w:val="21"/>
+        </w:rPr>
+      </w:pPr>
+      <w:r>
+        <w:rPr>
           <w:rFonts w:ascii="宋体" w:hAnsi="宋体" w:cs="宋体" w:hint="eastAsia"/>
           <w:b/>
           <w:bCs/>
           <w:szCs w:val="21"/>
         </w:rPr>
-      </w:pPr>
-      <w:r>
-        <w:rPr>
-          <w:rFonts w:ascii="宋体" w:hAnsi="宋体" w:cs="宋体" w:hint="eastAsia"/>
-          <w:b/>
-          <w:bCs/>
-          <w:szCs w:val="21"/>
-        </w:rPr>
-        <w:t>图</w:t>
-      </w:r>
-      <w:r>
-        <w:rPr>
-          <w:rFonts w:ascii="宋体" w:hAnsi="宋体" w:cs="宋体" w:hint="eastAsia"/>
-          <w:b/>
-          <w:bCs/>
-          <w:szCs w:val="21"/>
-        </w:rPr>
-        <w:t>4</w:t>
-      </w:r>
-      <w:r>
-        <w:rPr>
-          <w:rFonts w:ascii="宋体" w:hAnsi="宋体" w:cs="宋体" w:hint="eastAsia"/>
-          <w:b/>
-          <w:bCs/>
-          <w:szCs w:val="21"/>
-        </w:rPr>
-        <w:t>.</w:t>
-      </w:r>
-      <w:r>
-        <w:rPr>
-          <w:rFonts w:ascii="宋体" w:hAnsi="宋体" w:cs="宋体" w:hint="eastAsia"/>
-          <w:b/>
-          <w:bCs/>
-          <w:szCs w:val="21"/>
-        </w:rPr>
-        <w:t>2</w:t>
-      </w:r>
-      <w:r>
-        <w:rPr>
-          <w:rFonts w:ascii="宋体" w:hAnsi="宋体" w:cs="宋体" w:hint="eastAsia"/>
-          <w:b/>
-          <w:bCs/>
-          <w:szCs w:val="21"/>
-        </w:rPr>
-        <w:t xml:space="preserve"> </w:t>
-      </w:r>
-      <w:r>
-        <w:rPr>
-          <w:rFonts w:ascii="宋体" w:hAnsi="宋体" w:cs="宋体" w:hint="eastAsia"/>
-          <w:b/>
-          <w:bCs/>
-          <w:szCs w:val="21"/>
-        </w:rPr>
-        <w:t>骑行距离分布</w:t>
+        <w:t>图4.2 骑行距离分布</w:t>
       </w:r>
     </w:p>
     <w:p>
@@ -15742,7 +15790,7 @@
         <w:spacing w:beforeLines="50" w:before="156" w:line="400" w:lineRule="exact"/>
         <w:ind w:firstLineChars="200" w:firstLine="480"/>
         <w:rPr>
-          <w:rFonts w:ascii="宋体" w:hAnsi="宋体" w:cs="宋体" w:hint="eastAsia"/>
+          <w:rFonts w:ascii="宋体" w:hAnsi="宋体" w:cs="宋体"/>
           <w:sz w:val="24"/>
           <w:szCs w:val="24"/>
         </w:rPr>
@@ -15864,19 +15912,19 @@
         <w:spacing w:line="360" w:lineRule="auto"/>
         <w:jc w:val="center"/>
         <w:rPr>
+          <w:rFonts w:ascii="宋体" w:hAnsi="宋体" w:cs="宋体"/>
+          <w:b/>
+          <w:bCs/>
+          <w:szCs w:val="21"/>
+        </w:rPr>
+      </w:pPr>
+      <w:r>
+        <w:rPr>
           <w:rFonts w:ascii="宋体" w:hAnsi="宋体" w:cs="宋体" w:hint="eastAsia"/>
           <w:b/>
           <w:bCs/>
           <w:szCs w:val="21"/>
         </w:rPr>
-      </w:pPr>
-      <w:r>
-        <w:rPr>
-          <w:rFonts w:ascii="宋体" w:hAnsi="宋体" w:cs="宋体" w:hint="eastAsia"/>
-          <w:b/>
-          <w:bCs/>
-          <w:szCs w:val="21"/>
-        </w:rPr>
         <w:t>图4.3 骑行时段分布</w:t>
       </w:r>
     </w:p>
@@ -15885,7 +15933,7 @@
         <w:spacing w:beforeLines="50" w:before="156" w:line="400" w:lineRule="exact"/>
         <w:ind w:firstLineChars="200" w:firstLine="480"/>
         <w:rPr>
-          <w:rFonts w:ascii="宋体" w:hAnsi="宋体" w:cs="宋体" w:hint="eastAsia"/>
+          <w:rFonts w:ascii="宋体" w:hAnsi="宋体" w:cs="宋体"/>
           <w:sz w:val="24"/>
           <w:szCs w:val="24"/>
         </w:rPr>
@@ -15905,7 +15953,7 @@
         <w:spacing w:beforeLines="50" w:before="156" w:line="400" w:lineRule="exact"/>
         <w:ind w:firstLineChars="200" w:firstLine="480"/>
         <w:rPr>
-          <w:rFonts w:ascii="宋体" w:hAnsi="宋体" w:cs="宋体" w:hint="eastAsia"/>
+          <w:rFonts w:ascii="宋体" w:hAnsi="宋体" w:cs="宋体"/>
           <w:sz w:val="24"/>
           <w:szCs w:val="24"/>
         </w:rPr>
@@ -15951,7 +15999,7 @@
         <w:spacing w:beforeLines="50" w:before="156" w:line="400" w:lineRule="exact"/>
         <w:ind w:firstLineChars="200" w:firstLine="480"/>
         <w:rPr>
-          <w:rFonts w:ascii="Times New Roman" w:hAnsi="Times New Roman" w:cs="宋体" w:hint="eastAsia"/>
+          <w:rFonts w:ascii="Times New Roman" w:hAnsi="Times New Roman" w:cs="宋体"/>
           <w:sz w:val="24"/>
           <w:szCs w:val="24"/>
         </w:rPr>
@@ -16592,7 +16640,7 @@
         <w:spacing w:beforeLines="50" w:before="156" w:line="400" w:lineRule="exact"/>
         <w:ind w:firstLineChars="200" w:firstLine="480"/>
         <w:rPr>
-          <w:rFonts w:ascii="Times New Roman" w:hAnsi="Times New Roman" w:cs="宋体" w:hint="eastAsia"/>
+          <w:rFonts w:ascii="Times New Roman" w:hAnsi="Times New Roman" w:cs="宋体"/>
           <w:sz w:val="24"/>
           <w:szCs w:val="24"/>
         </w:rPr>
@@ -16861,7 +16909,7 @@
         <w:spacing w:beforeLines="50" w:before="156" w:line="400" w:lineRule="exact"/>
         <w:ind w:firstLineChars="200" w:firstLine="480"/>
         <w:rPr>
-          <w:rFonts w:ascii="Times New Roman" w:hAnsi="Times New Roman" w:cs="宋体" w:hint="eastAsia"/>
+          <w:rFonts w:ascii="Times New Roman" w:hAnsi="Times New Roman" w:cs="宋体"/>
           <w:sz w:val="24"/>
           <w:szCs w:val="24"/>
         </w:rPr>
@@ -17143,15 +17191,7 @@
                   <w:sz w:val="24"/>
                   <w:szCs w:val="24"/>
                 </w:rPr>
-                <m:t>x</m:t>
-              </m:r>
-              <m:r>
-                <w:rPr>
-                  <w:rFonts w:ascii="Cambria Math" w:hAnsi="Cambria Math" w:cs="宋体"/>
-                  <w:sz w:val="24"/>
-                  <w:szCs w:val="24"/>
-                </w:rPr>
-                <m:t>#</m:t>
+                <m:t>x#</m:t>
               </m:r>
               <m:d>
                 <m:dPr>
@@ -17304,12 +17344,21 @@
         <w:spacing w:line="360" w:lineRule="auto"/>
         <w:jc w:val="center"/>
         <w:rPr>
+          <w:rFonts w:ascii="宋体" w:hAnsi="宋体" w:cs="宋体"/>
+          <w:b/>
+          <w:bCs/>
+          <w:szCs w:val="21"/>
+        </w:rPr>
+      </w:pPr>
+      <w:r>
+        <w:rPr>
           <w:rFonts w:ascii="宋体" w:hAnsi="宋体" w:cs="宋体" w:hint="eastAsia"/>
           <w:b/>
           <w:bCs/>
           <w:szCs w:val="21"/>
         </w:rPr>
-      </w:pPr>
+        <w:t>图4.</w:t>
+      </w:r>
       <w:r>
         <w:rPr>
           <w:rFonts w:ascii="宋体" w:hAnsi="宋体" w:cs="宋体" w:hint="eastAsia"/>
@@ -17317,7 +17366,7 @@
           <w:bCs/>
           <w:szCs w:val="21"/>
         </w:rPr>
-        <w:t>图4.</w:t>
+        <w:t>4</w:t>
       </w:r>
       <w:r>
         <w:rPr>
@@ -17326,7 +17375,7 @@
           <w:bCs/>
           <w:szCs w:val="21"/>
         </w:rPr>
-        <w:t>4</w:t>
+        <w:t xml:space="preserve"> </w:t>
       </w:r>
       <w:r>
         <w:rPr>
@@ -17335,15 +17384,6 @@
           <w:bCs/>
           <w:szCs w:val="21"/>
         </w:rPr>
-        <w:t xml:space="preserve"> </w:t>
-      </w:r>
-      <w:r>
-        <w:rPr>
-          <w:rFonts w:ascii="宋体" w:hAnsi="宋体" w:cs="宋体" w:hint="eastAsia"/>
-          <w:b/>
-          <w:bCs/>
-          <w:szCs w:val="21"/>
-        </w:rPr>
         <w:t>用户骑行间隔累计分布曲线</w:t>
       </w:r>
     </w:p>
@@ -17352,7 +17392,7 @@
         <w:spacing w:beforeLines="50" w:before="156" w:line="400" w:lineRule="exact"/>
         <w:ind w:firstLineChars="200" w:firstLine="480"/>
         <w:rPr>
-          <w:rFonts w:ascii="Times New Roman" w:hAnsi="Times New Roman" w:cs="宋体" w:hint="eastAsia"/>
+          <w:rFonts w:ascii="Times New Roman" w:hAnsi="Times New Roman" w:cs="宋体"/>
           <w:sz w:val="24"/>
           <w:szCs w:val="24"/>
         </w:rPr>
@@ -17443,7 +17483,7 @@
         <w:spacing w:beforeLines="50" w:before="156" w:line="400" w:lineRule="exact"/>
         <w:ind w:firstLineChars="200" w:firstLine="480"/>
         <w:rPr>
-          <w:rFonts w:ascii="Times New Roman" w:hAnsi="Times New Roman" w:cs="宋体" w:hint="eastAsia"/>
+          <w:rFonts w:ascii="Times New Roman" w:hAnsi="Times New Roman" w:cs="宋体"/>
           <w:sz w:val="24"/>
           <w:szCs w:val="24"/>
         </w:rPr>
@@ -17634,9 +17674,6 @@
         </w:numPr>
         <w:spacing w:beforeLines="50" w:before="156" w:afterLines="50" w:after="156" w:line="400" w:lineRule="exact"/>
         <w:outlineLvl w:val="1"/>
-        <w:rPr>
-          <w:rFonts w:hint="eastAsia"/>
-        </w:rPr>
       </w:pPr>
       <w:r>
         <w:rPr>
@@ -17684,7 +17721,7 @@
         <w:spacing w:beforeLines="50" w:before="156" w:line="400" w:lineRule="exact"/>
         <w:ind w:firstLineChars="200" w:firstLine="480"/>
         <w:rPr>
-          <w:rFonts w:ascii="Times New Roman" w:hAnsi="Times New Roman" w:cs="宋体" w:hint="eastAsia"/>
+          <w:rFonts w:ascii="Times New Roman" w:hAnsi="Times New Roman" w:cs="宋体"/>
           <w:sz w:val="24"/>
           <w:szCs w:val="24"/>
         </w:rPr>
@@ -17836,12 +17873,21 @@
         <w:spacing w:line="360" w:lineRule="auto"/>
         <w:jc w:val="center"/>
         <w:rPr>
+          <w:rFonts w:ascii="宋体" w:hAnsi="宋体" w:cs="宋体"/>
+          <w:b/>
+          <w:bCs/>
+          <w:szCs w:val="21"/>
+        </w:rPr>
+      </w:pPr>
+      <w:r>
+        <w:rPr>
           <w:rFonts w:ascii="宋体" w:hAnsi="宋体" w:cs="宋体" w:hint="eastAsia"/>
           <w:b/>
           <w:bCs/>
           <w:szCs w:val="21"/>
         </w:rPr>
-      </w:pPr>
+        <w:t>图4.</w:t>
+      </w:r>
       <w:r>
         <w:rPr>
           <w:rFonts w:ascii="宋体" w:hAnsi="宋体" w:cs="宋体" w:hint="eastAsia"/>
@@ -17849,7 +17895,7 @@
           <w:bCs/>
           <w:szCs w:val="21"/>
         </w:rPr>
-        <w:t>图4.</w:t>
+        <w:t>5</w:t>
       </w:r>
       <w:r>
         <w:rPr>
@@ -17858,7 +17904,7 @@
           <w:bCs/>
           <w:szCs w:val="21"/>
         </w:rPr>
-        <w:t>5</w:t>
+        <w:t xml:space="preserve"> </w:t>
       </w:r>
       <w:r>
         <w:rPr>
@@ -17867,15 +17913,6 @@
           <w:bCs/>
           <w:szCs w:val="21"/>
         </w:rPr>
-        <w:t xml:space="preserve"> </w:t>
-      </w:r>
-      <w:r>
-        <w:rPr>
-          <w:rFonts w:ascii="宋体" w:hAnsi="宋体" w:cs="宋体" w:hint="eastAsia"/>
-          <w:b/>
-          <w:bCs/>
-          <w:szCs w:val="21"/>
-        </w:rPr>
         <w:t>目的地占比分布图</w:t>
       </w:r>
     </w:p>
@@ -17884,7 +17921,7 @@
         <w:spacing w:beforeLines="50" w:before="156" w:line="400" w:lineRule="exact"/>
         <w:ind w:firstLineChars="200" w:firstLine="480"/>
         <w:rPr>
-          <w:rFonts w:ascii="宋体" w:hAnsi="宋体" w:cs="宋体" w:hint="eastAsia"/>
+          <w:rFonts w:ascii="宋体" w:hAnsi="宋体" w:cs="宋体"/>
           <w:sz w:val="24"/>
           <w:szCs w:val="24"/>
         </w:rPr>
@@ -17921,7 +17958,7 @@
         <w:spacing w:beforeLines="50" w:before="156" w:line="400" w:lineRule="exact"/>
         <w:ind w:firstLineChars="200" w:firstLine="480"/>
         <w:rPr>
-          <w:rFonts w:ascii="宋体" w:hAnsi="宋体" w:cs="宋体" w:hint="eastAsia"/>
+          <w:rFonts w:ascii="宋体" w:hAnsi="宋体" w:cs="宋体"/>
           <w:sz w:val="24"/>
           <w:szCs w:val="24"/>
         </w:rPr>
@@ -18052,12 +18089,21 @@
         <w:spacing w:line="360" w:lineRule="auto"/>
         <w:jc w:val="center"/>
         <w:rPr>
+          <w:rFonts w:ascii="宋体" w:hAnsi="宋体" w:cs="宋体"/>
+          <w:b/>
+          <w:bCs/>
+          <w:szCs w:val="21"/>
+        </w:rPr>
+      </w:pPr>
+      <w:r>
+        <w:rPr>
           <w:rFonts w:ascii="宋体" w:hAnsi="宋体" w:cs="宋体" w:hint="eastAsia"/>
           <w:b/>
           <w:bCs/>
           <w:szCs w:val="21"/>
         </w:rPr>
-      </w:pPr>
+        <w:t>图4.</w:t>
+      </w:r>
       <w:r>
         <w:rPr>
           <w:rFonts w:ascii="宋体" w:hAnsi="宋体" w:cs="宋体" w:hint="eastAsia"/>
@@ -18065,7 +18111,7 @@
           <w:bCs/>
           <w:szCs w:val="21"/>
         </w:rPr>
-        <w:t>图4.</w:t>
+        <w:t>6</w:t>
       </w:r>
       <w:r>
         <w:rPr>
@@ -18074,7 +18120,7 @@
           <w:bCs/>
           <w:szCs w:val="21"/>
         </w:rPr>
-        <w:t>6</w:t>
+        <w:t xml:space="preserve"> </w:t>
       </w:r>
       <w:r>
         <w:rPr>
@@ -18083,15 +18129,6 @@
           <w:bCs/>
           <w:szCs w:val="21"/>
         </w:rPr>
-        <w:t xml:space="preserve"> </w:t>
-      </w:r>
-      <w:r>
-        <w:rPr>
-          <w:rFonts w:ascii="宋体" w:hAnsi="宋体" w:cs="宋体" w:hint="eastAsia"/>
-          <w:b/>
-          <w:bCs/>
-          <w:szCs w:val="21"/>
-        </w:rPr>
         <w:t>2016年骑行目的地热力图</w:t>
       </w:r>
     </w:p>
@@ -18099,7 +18136,7 @@
       <w:pPr>
         <w:spacing w:beforeLines="50" w:before="156" w:line="400" w:lineRule="exact"/>
         <w:rPr>
-          <w:rFonts w:ascii="宋体" w:hAnsi="宋体" w:cs="宋体" w:hint="eastAsia"/>
+          <w:rFonts w:ascii="宋体" w:hAnsi="宋体" w:cs="宋体"/>
           <w:sz w:val="24"/>
           <w:szCs w:val="24"/>
         </w:rPr>
@@ -18176,12 +18213,21 @@
         <w:spacing w:line="360" w:lineRule="auto"/>
         <w:jc w:val="center"/>
         <w:rPr>
+          <w:rFonts w:ascii="宋体" w:hAnsi="宋体" w:cs="宋体"/>
+          <w:b/>
+          <w:bCs/>
+          <w:szCs w:val="21"/>
+        </w:rPr>
+      </w:pPr>
+      <w:r>
+        <w:rPr>
           <w:rFonts w:ascii="宋体" w:hAnsi="宋体" w:cs="宋体" w:hint="eastAsia"/>
           <w:b/>
           <w:bCs/>
           <w:szCs w:val="21"/>
         </w:rPr>
-      </w:pPr>
+        <w:t>图4.</w:t>
+      </w:r>
       <w:r>
         <w:rPr>
           <w:rFonts w:ascii="宋体" w:hAnsi="宋体" w:cs="宋体" w:hint="eastAsia"/>
@@ -18189,7 +18235,7 @@
           <w:bCs/>
           <w:szCs w:val="21"/>
         </w:rPr>
-        <w:t>图4.</w:t>
+        <w:t>7</w:t>
       </w:r>
       <w:r>
         <w:rPr>
@@ -18198,7 +18244,7 @@
           <w:bCs/>
           <w:szCs w:val="21"/>
         </w:rPr>
-        <w:t>7</w:t>
+        <w:t xml:space="preserve"> </w:t>
       </w:r>
       <w:r>
         <w:rPr>
@@ -18207,15 +18253,6 @@
           <w:bCs/>
           <w:szCs w:val="21"/>
         </w:rPr>
-        <w:t xml:space="preserve"> </w:t>
-      </w:r>
-      <w:r>
-        <w:rPr>
-          <w:rFonts w:ascii="宋体" w:hAnsi="宋体" w:cs="宋体" w:hint="eastAsia"/>
-          <w:b/>
-          <w:bCs/>
-          <w:szCs w:val="21"/>
-        </w:rPr>
         <w:t>2020年骑行目的地热力图</w:t>
       </w:r>
     </w:p>
@@ -18224,7 +18261,7 @@
         <w:spacing w:beforeLines="50" w:before="156" w:line="400" w:lineRule="exact"/>
         <w:ind w:firstLineChars="200" w:firstLine="480"/>
         <w:rPr>
-          <w:rFonts w:ascii="宋体" w:hAnsi="宋体" w:cs="宋体" w:hint="eastAsia"/>
+          <w:rFonts w:ascii="宋体" w:hAnsi="宋体" w:cs="宋体"/>
           <w:sz w:val="24"/>
           <w:szCs w:val="24"/>
         </w:rPr>
@@ -18317,13 +18354,7 @@
         <w:rPr>
           <w:rFonts w:hint="eastAsia"/>
         </w:rPr>
-        <w:t>4.</w:t>
-      </w:r>
-      <w:r>
-        <w:rPr>
-          <w:rFonts w:hint="eastAsia"/>
-        </w:rPr>
-        <w:t>3本章小结</w:t>
+        <w:t>4.3本章小结</w:t>
       </w:r>
     </w:p>
     <w:p>
@@ -18359,7 +18390,6 @@
       <w:pPr>
         <w:spacing w:beforeLines="50" w:before="156" w:line="400" w:lineRule="exact"/>
         <w:rPr>
-          <w:rFonts w:hint="eastAsia"/>
           <w:sz w:val="24"/>
           <w:szCs w:val="24"/>
         </w:rPr>
@@ -18380,7 +18410,7 @@
         <w:widowControl/>
         <w:jc w:val="left"/>
         <w:rPr>
-          <w:rFonts w:ascii="Times New Roman" w:hAnsi="Times New Roman" w:hint="eastAsia"/>
+          <w:rFonts w:ascii="Times New Roman" w:hAnsi="Times New Roman"/>
           <w:szCs w:val="21"/>
         </w:rPr>
         <w:sectPr>
@@ -18407,7 +18437,7 @@
         <w:spacing w:line="460" w:lineRule="exact"/>
         <w:jc w:val="center"/>
         <w:rPr>
-          <w:rFonts w:ascii="Times New Roman" w:eastAsia="黑体" w:hAnsi="Times New Roman" w:hint="eastAsia"/>
+          <w:rFonts w:ascii="Times New Roman" w:eastAsia="黑体" w:hAnsi="Times New Roman"/>
           <w:sz w:val="36"/>
           <w:szCs w:val="36"/>
         </w:rPr>
@@ -20195,7 +20225,7 @@
       <w:pPr>
         <w:spacing w:line="360" w:lineRule="auto"/>
         <w:rPr>
-          <w:rFonts w:ascii="Times New Roman" w:hAnsi="Times New Roman" w:hint="eastAsia"/>
+          <w:rFonts w:ascii="Times New Roman" w:hAnsi="Times New Roman"/>
           <w:szCs w:val="21"/>
         </w:rPr>
         <w:sectPr>
@@ -20405,15 +20435,7 @@
                                 <w:sz w:val="18"/>
                                 <w:szCs w:val="18"/>
                               </w:rPr>
-                              <w:t>标题：黑体小2</w:t>
-                            </w:r>
-                            <w:r>
-                              <w:rPr>
-                                <w:rFonts w:ascii="宋体" w:hAnsi="宋体" w:hint="eastAsia"/>
-                                <w:sz w:val="18"/>
-                                <w:szCs w:val="18"/>
-                              </w:rPr>
-                              <w:t>加黑居中，单</w:t>
+                              <w:t>标题：黑体小2加黑居中，单</w:t>
                             </w:r>
                             <w:proofErr w:type="gramStart"/>
                             <w:r>
@@ -20522,15 +20544,7 @@
                           <w:sz w:val="18"/>
                           <w:szCs w:val="18"/>
                         </w:rPr>
-                        <w:t>标题：黑体小2</w:t>
-                      </w:r>
-                      <w:r>
-                        <w:rPr>
-                          <w:rFonts w:ascii="宋体" w:hAnsi="宋体" w:hint="eastAsia"/>
-                          <w:sz w:val="18"/>
-                          <w:szCs w:val="18"/>
-                        </w:rPr>
-                        <w:t>加黑居中，单</w:t>
+                        <w:t>标题：黑体小2加黑居中，单</w:t>
                       </w:r>
                       <w:proofErr w:type="gramStart"/>
                       <w:r>
@@ -21015,15 +21029,7 @@
                                 <w:sz w:val="18"/>
                                 <w:szCs w:val="18"/>
                               </w:rPr>
-                              <w:t>标题：黑体小2</w:t>
-                            </w:r>
-                            <w:r>
-                              <w:rPr>
-                                <w:rFonts w:ascii="宋体" w:hAnsi="宋体" w:hint="eastAsia"/>
-                                <w:sz w:val="18"/>
-                                <w:szCs w:val="18"/>
-                              </w:rPr>
-                              <w:t>加粗居中，单</w:t>
+                              <w:t>标题：黑体小2加粗居中，单</w:t>
                             </w:r>
                             <w:proofErr w:type="gramStart"/>
                             <w:r>
@@ -21149,15 +21155,7 @@
                           <w:sz w:val="18"/>
                           <w:szCs w:val="18"/>
                         </w:rPr>
-                        <w:t>标题：黑体小2</w:t>
-                      </w:r>
-                      <w:r>
-                        <w:rPr>
-                          <w:rFonts w:ascii="宋体" w:hAnsi="宋体" w:hint="eastAsia"/>
-                          <w:sz w:val="18"/>
-                          <w:szCs w:val="18"/>
-                        </w:rPr>
-                        <w:t>加粗居中，单</w:t>
+                        <w:t>标题：黑体小2加粗居中，单</w:t>
                       </w:r>
                       <w:proofErr w:type="gramStart"/>
                       <w:r>

</xml_diff>